<commit_message>
Finishing Legacy sec regression and cutover procs
</commit_message>
<xml_diff>
--- a/distrib/cutover/Propel v2.1 Cutover procedure.docx
+++ b/distrib/cutover/Propel v2.1 Cutover procedure.docx
@@ -101,9 +101,20 @@
     <w:p/>
     <w:p>
       <w:pPr>
-        <w:pStyle w:val="Heading2"/>
-      </w:pPr>
-      <w:r>
+        <w:rPr>
+          <w:rFonts w:asciiTheme="majorHAnsi" w:eastAsiaTheme="majorEastAsia" w:hAnsiTheme="majorHAnsi" w:cstheme="majorBidi"/>
+          <w:color w:val="2F5496" w:themeColor="accent1" w:themeShade="BF"/>
+          <w:sz w:val="32"/>
+          <w:szCs w:val="32"/>
+        </w:rPr>
+      </w:pPr>
+      <w:r>
+        <w:rPr>
+          <w:rFonts w:asciiTheme="majorHAnsi" w:eastAsiaTheme="majorEastAsia" w:hAnsiTheme="majorHAnsi" w:cstheme="majorBidi"/>
+          <w:color w:val="2F5496" w:themeColor="accent1" w:themeShade="BF"/>
+          <w:sz w:val="32"/>
+          <w:szCs w:val="32"/>
+        </w:rPr>
         <w:t>Staging env preparation - (Propel v2.1):</w:t>
       </w:r>
     </w:p>
@@ -728,78 +739,769 @@
       </w:r>
     </w:p>
     <w:p>
-      <w:pPr>
-        <w:rPr>
-          <w:lang w:val="es-AR"/>
-        </w:rPr>
-      </w:pPr>
-      <w:r>
-        <w:rPr>
-          <w:lang w:val="es-AR"/>
-        </w:rPr>
+      <w:r>
+        <w:t>- Import Production Data</w:t>
+      </w:r>
+    </w:p>
+    <w:p>
+      <w:r>
+        <w:t xml:space="preserve"> </w:t>
+      </w:r>
+      <w:r>
         <w:t xml:space="preserve">- </w:t>
       </w:r>
-      <w:proofErr w:type="spellStart"/>
-      <w:r>
-        <w:rPr>
-          <w:lang w:val="es-AR"/>
-        </w:rPr>
-        <w:t>Import</w:t>
-      </w:r>
-      <w:proofErr w:type="spellEnd"/>
-      <w:r>
-        <w:rPr>
-          <w:lang w:val="es-AR"/>
-        </w:rPr>
+      <w:r>
+        <w:t>Install</w:t>
+      </w:r>
+      <w:r>
         <w:t xml:space="preserve"> </w:t>
       </w:r>
-      <w:proofErr w:type="spellStart"/>
-      <w:r>
-        <w:rPr>
-          <w:lang w:val="es-AR"/>
-        </w:rPr>
-        <w:t>Production</w:t>
-      </w:r>
-      <w:proofErr w:type="spellEnd"/>
-      <w:r>
-        <w:rPr>
-          <w:lang w:val="es-AR"/>
-        </w:rPr>
-        <w:t xml:space="preserve"> Data</w:t>
-      </w:r>
-    </w:p>
-    <w:p>
-      <w:r>
-        <w:rPr>
-          <w:lang w:val="es-AR"/>
-        </w:rPr>
+      <w:r>
+        <w:t xml:space="preserve">Propel </w:t>
+      </w:r>
+      <w:r>
+        <w:t>v2.1.</w:t>
+      </w:r>
+    </w:p>
+    <w:p>
+      <w:r>
+        <w:t xml:space="preserve"> - Full regression test.</w:t>
+      </w:r>
+    </w:p>
+    <w:p/>
+    <w:p>
+      <w:pPr>
+        <w:rPr>
+          <w:rFonts w:asciiTheme="majorHAnsi" w:eastAsiaTheme="majorEastAsia" w:hAnsiTheme="majorHAnsi" w:cstheme="majorBidi"/>
+          <w:color w:val="2F5496" w:themeColor="accent1" w:themeShade="BF"/>
+          <w:sz w:val="32"/>
+          <w:szCs w:val="32"/>
+        </w:rPr>
+      </w:pPr>
+      <w:r>
+        <w:rPr>
+          <w:rFonts w:asciiTheme="majorHAnsi" w:eastAsiaTheme="majorEastAsia" w:hAnsiTheme="majorHAnsi" w:cstheme="majorBidi"/>
+          <w:color w:val="2F5496" w:themeColor="accent1" w:themeShade="BF"/>
+          <w:sz w:val="32"/>
+          <w:szCs w:val="32"/>
+        </w:rPr>
+        <w:br w:type="page"/>
+      </w:r>
+    </w:p>
+    <w:p>
+      <w:pPr>
+        <w:rPr>
+          <w:rFonts w:asciiTheme="majorHAnsi" w:eastAsiaTheme="majorEastAsia" w:hAnsiTheme="majorHAnsi" w:cstheme="majorBidi"/>
+          <w:color w:val="2F5496" w:themeColor="accent1" w:themeShade="BF"/>
+          <w:sz w:val="32"/>
+          <w:szCs w:val="32"/>
+        </w:rPr>
+      </w:pPr>
+      <w:r>
+        <w:rPr>
+          <w:rFonts w:asciiTheme="majorHAnsi" w:eastAsiaTheme="majorEastAsia" w:hAnsiTheme="majorHAnsi" w:cstheme="majorBidi"/>
+          <w:color w:val="2F5496" w:themeColor="accent1" w:themeShade="BF"/>
+          <w:sz w:val="32"/>
+          <w:szCs w:val="32"/>
+        </w:rPr>
+        <w:lastRenderedPageBreak/>
+        <w:t>Production Cutover</w:t>
+      </w:r>
+      <w:r>
+        <w:rPr>
+          <w:rFonts w:asciiTheme="majorHAnsi" w:eastAsiaTheme="majorEastAsia" w:hAnsiTheme="majorHAnsi" w:cstheme="majorBidi"/>
+          <w:color w:val="2F5496" w:themeColor="accent1" w:themeShade="BF"/>
+          <w:sz w:val="32"/>
+          <w:szCs w:val="32"/>
+        </w:rPr>
+        <w:t xml:space="preserve"> (New Server)</w:t>
+      </w:r>
+    </w:p>
+    <w:p/>
+    <w:p>
+      <w:pPr>
+        <w:pStyle w:val="Heading3"/>
+      </w:pPr>
+      <w:r>
+        <w:t>MongoDB migration details:</w:t>
+      </w:r>
+    </w:p>
+    <w:p/>
+    <w:p>
+      <w:r>
+        <w:rPr>
+          <w:highlight w:val="yellow"/>
+        </w:rPr>
+        <w:t xml:space="preserve">Export </w:t>
+      </w:r>
+      <w:r>
+        <w:rPr>
+          <w:highlight w:val="yellow"/>
+        </w:rPr>
+        <w:t>production data</w:t>
+      </w:r>
+      <w:r>
+        <w:t xml:space="preserve"> from the current production DB</w:t>
+      </w:r>
+    </w:p>
+    <w:p>
+      <w:r>
+        <w:t>In the new server:</w:t>
+      </w:r>
+    </w:p>
+    <w:p>
+      <w:r>
+        <w:rPr>
+          <w:highlight w:val="yellow"/>
+        </w:rPr>
+        <w:t>Install Mongo v6.0.2 DB engine</w:t>
+      </w:r>
+      <w:r>
+        <w:t xml:space="preserve"> (</w:t>
+      </w:r>
+      <w:r>
+        <w:t>mongodb-windows-x86_64-6.0.2-signed.msi</w:t>
+      </w:r>
+      <w:r>
+        <w:t>), as service</w:t>
+      </w:r>
+    </w:p>
+    <w:p>
+      <w:r>
+        <w:rPr>
+          <w:highlight w:val="yellow"/>
+        </w:rPr>
+        <w:t>Install Mongo Tools</w:t>
+      </w:r>
+      <w:r>
+        <w:t xml:space="preserve"> (</w:t>
+      </w:r>
+      <w:r>
+        <w:t>mongodb-database-tools-windows-x86_64-100.6.0.msi</w:t>
+      </w:r>
+      <w:r>
+        <w:t>)</w:t>
+      </w:r>
+    </w:p>
+    <w:p>
+      <w:r>
+        <w:rPr>
+          <w:highlight w:val="yellow"/>
+        </w:rPr>
+        <w:t>Change Path</w:t>
+      </w:r>
+      <w:r>
+        <w:rPr>
+          <w:highlight w:val="yellow"/>
+        </w:rPr>
+        <w:t xml:space="preserve"> env variable</w:t>
+      </w:r>
+      <w:r>
+        <w:t xml:space="preserve"> to include current Mongo v6 engine: (</w:t>
+      </w:r>
+      <w:proofErr w:type="spellStart"/>
+      <w:r>
+        <w:t>distrib</w:t>
+      </w:r>
+      <w:proofErr w:type="spellEnd"/>
+      <w:r>
+        <w:t>\cutover\</w:t>
+      </w:r>
+      <w:r>
+        <w:t>add-mongo-path.ps1</w:t>
+      </w:r>
+      <w:r>
+        <w:t>)</w:t>
+      </w:r>
+    </w:p>
+    <w:p>
+      <w:r>
+        <w:rPr>
+          <w:highlight w:val="yellow"/>
+        </w:rPr>
+        <w:t xml:space="preserve">Install </w:t>
+      </w:r>
+      <w:proofErr w:type="spellStart"/>
+      <w:r>
+        <w:rPr>
+          <w:highlight w:val="yellow"/>
+        </w:rPr>
+        <w:t>Mongosh</w:t>
+      </w:r>
+      <w:proofErr w:type="spellEnd"/>
+      <w:r>
+        <w:rPr>
+          <w:highlight w:val="yellow"/>
+        </w:rPr>
+        <w:t xml:space="preserve"> 1.6</w:t>
+      </w:r>
+      <w:r>
+        <w:t xml:space="preserve"> (</w:t>
+      </w:r>
+      <w:r>
+        <w:t>mongosh-1.6.0-win32-x64.zip</w:t>
+      </w:r>
+      <w:r>
+        <w:t>). To do this unzip the folder and copy "\bin" folder into "C:\Program Files\MongoDB\Server\6.0\bin"</w:t>
+      </w:r>
+    </w:p>
+    <w:p>
+      <w:r>
+        <w:rPr>
+          <w:highlight w:val="yellow"/>
+        </w:rPr>
+        <w:t>Test the path changes</w:t>
+      </w:r>
+      <w:r>
+        <w:t xml:space="preserve"> by executing “</w:t>
+      </w:r>
+      <w:proofErr w:type="spellStart"/>
+      <w:r>
+        <w:t>mongosh</w:t>
+      </w:r>
+      <w:proofErr w:type="spellEnd"/>
+      <w:r>
+        <w:t xml:space="preserve"> –version” on a </w:t>
+      </w:r>
+      <w:proofErr w:type="spellStart"/>
+      <w:r>
+        <w:t>powershell</w:t>
+      </w:r>
+      <w:proofErr w:type="spellEnd"/>
+      <w:r>
+        <w:t xml:space="preserve"> console. It must return the value “1.6.0”</w:t>
+      </w:r>
+    </w:p>
+    <w:p>
+      <w:r>
+        <w:rPr>
+          <w:highlight w:val="yellow"/>
+        </w:rPr>
+        <w:t>Create the Admin user “DBA”</w:t>
+      </w:r>
+      <w:r>
+        <w:t xml:space="preserve"> by executing the script “</w:t>
+      </w:r>
+      <w:proofErr w:type="spellStart"/>
+      <w:r>
+        <w:t>distrib</w:t>
+      </w:r>
+      <w:proofErr w:type="spellEnd"/>
+      <w:r>
+        <w:t xml:space="preserve">\cutover\create-admin-user.js” with </w:t>
+      </w:r>
+      <w:proofErr w:type="spellStart"/>
+      <w:r>
+        <w:t>mongosh</w:t>
+      </w:r>
+      <w:proofErr w:type="spellEnd"/>
+      <w:r>
+        <w:t xml:space="preserve">. To do this open a </w:t>
+      </w:r>
+      <w:proofErr w:type="spellStart"/>
+      <w:r>
+        <w:t>powershell</w:t>
+      </w:r>
+      <w:proofErr w:type="spellEnd"/>
+      <w:r>
+        <w:t xml:space="preserve"> console, change </w:t>
+      </w:r>
+      <w:proofErr w:type="spellStart"/>
+      <w:r>
+        <w:t>dir</w:t>
+      </w:r>
+      <w:proofErr w:type="spellEnd"/>
+      <w:r>
+        <w:t xml:space="preserve"> to the folder with the script and run the following:</w:t>
+      </w:r>
+    </w:p>
+    <w:p>
+      <w:pPr>
+        <w:rPr>
+          <w:rFonts w:ascii="Courier New" w:hAnsi="Courier New" w:cs="Courier New"/>
+          <w:sz w:val="20"/>
+          <w:szCs w:val="20"/>
+        </w:rPr>
+      </w:pPr>
+      <w:r>
+        <w:rPr>
+          <w:rFonts w:ascii="Courier New" w:hAnsi="Courier New" w:cs="Courier New"/>
+          <w:sz w:val="20"/>
+          <w:szCs w:val="20"/>
+        </w:rPr>
+        <w:tab/>
+      </w:r>
+      <w:proofErr w:type="spellStart"/>
+      <w:r>
+        <w:rPr>
+          <w:rFonts w:ascii="Courier New" w:hAnsi="Courier New" w:cs="Courier New"/>
+          <w:sz w:val="20"/>
+          <w:szCs w:val="20"/>
+        </w:rPr>
+        <w:t>mongosh</w:t>
+      </w:r>
+      <w:proofErr w:type="spellEnd"/>
+      <w:r>
+        <w:rPr>
+          <w:rFonts w:ascii="Courier New" w:hAnsi="Courier New" w:cs="Courier New"/>
+          <w:sz w:val="20"/>
+          <w:szCs w:val="20"/>
+        </w:rPr>
+        <w:t xml:space="preserve"> create-admin-user.js</w:t>
+      </w:r>
+    </w:p>
+    <w:p>
+      <w:r>
+        <w:rPr>
+          <w:highlight w:val="yellow"/>
+        </w:rPr>
+        <w:t>Stop Mongo DB service</w:t>
+      </w:r>
+    </w:p>
+    <w:p>
+      <w:r>
+        <w:rPr>
+          <w:highlight w:val="yellow"/>
+        </w:rPr>
+        <w:t>Edit "</w:t>
+      </w:r>
+      <w:proofErr w:type="spellStart"/>
+      <w:r>
+        <w:rPr>
+          <w:highlight w:val="yellow"/>
+        </w:rPr>
+        <w:t>mongod.cfg</w:t>
+      </w:r>
+      <w:proofErr w:type="spellEnd"/>
+      <w:r>
+        <w:rPr>
+          <w:highlight w:val="yellow"/>
+        </w:rPr>
+        <w:t>"</w:t>
+      </w:r>
+      <w:r>
+        <w:t xml:space="preserve"> and ensure to have:</w:t>
+      </w:r>
+    </w:p>
+    <w:p>
+      <w:pPr>
+        <w:rPr>
+          <w:rFonts w:ascii="Courier New" w:hAnsi="Courier New" w:cs="Courier New"/>
+          <w:sz w:val="20"/>
+          <w:szCs w:val="20"/>
+        </w:rPr>
+      </w:pPr>
+      <w:r>
+        <w:rPr>
+          <w:rFonts w:ascii="Courier New" w:hAnsi="Courier New" w:cs="Courier New"/>
+          <w:sz w:val="20"/>
+          <w:szCs w:val="20"/>
+        </w:rPr>
+        <w:t>security:</w:t>
+      </w:r>
+    </w:p>
+    <w:p>
+      <w:pPr>
+        <w:rPr>
+          <w:rFonts w:ascii="Courier New" w:hAnsi="Courier New" w:cs="Courier New"/>
+          <w:sz w:val="20"/>
+          <w:szCs w:val="20"/>
+        </w:rPr>
+      </w:pPr>
+      <w:r>
+        <w:rPr>
+          <w:rFonts w:ascii="Courier New" w:hAnsi="Courier New" w:cs="Courier New"/>
+          <w:sz w:val="20"/>
+          <w:szCs w:val="20"/>
+        </w:rPr>
+        <w:t>authorization: enabled</w:t>
+      </w:r>
+    </w:p>
+    <w:p>
+      <w:r>
+        <w:rPr>
+          <w:highlight w:val="yellow"/>
+        </w:rPr>
+        <w:t>Start Mongo DB service</w:t>
+      </w:r>
+    </w:p>
+    <w:p>
+      <w:r>
+        <w:rPr>
+          <w:highlight w:val="yellow"/>
+        </w:rPr>
+        <w:t>C</w:t>
+      </w:r>
+      <w:r>
+        <w:rPr>
+          <w:highlight w:val="yellow"/>
+        </w:rPr>
+        <w:t>reate the propel DB</w:t>
+      </w:r>
+      <w:r>
+        <w:t>. So</w:t>
+      </w:r>
+      <w:r>
+        <w:t>,</w:t>
+      </w:r>
+      <w:r>
         <w:t xml:space="preserve"> </w:t>
       </w:r>
       <w:r>
-        <w:t xml:space="preserve">- </w:t>
-      </w:r>
-      <w:r>
-        <w:t>Install</w:t>
-      </w:r>
+        <w:t>open</w:t>
+      </w:r>
+      <w:r>
+        <w:t xml:space="preserve"> a </w:t>
+      </w:r>
+      <w:proofErr w:type="spellStart"/>
+      <w:r>
+        <w:t>Powershell</w:t>
+      </w:r>
+      <w:proofErr w:type="spellEnd"/>
+      <w:r>
+        <w:t xml:space="preserve"> console and run:</w:t>
+      </w:r>
+    </w:p>
+    <w:p>
+      <w:pPr>
+        <w:rPr>
+          <w:rFonts w:ascii="Courier New" w:hAnsi="Courier New" w:cs="Courier New"/>
+          <w:sz w:val="20"/>
+          <w:szCs w:val="20"/>
+        </w:rPr>
+      </w:pPr>
+      <w:proofErr w:type="spellStart"/>
+      <w:r>
+        <w:rPr>
+          <w:rFonts w:ascii="Courier New" w:hAnsi="Courier New" w:cs="Courier New"/>
+          <w:sz w:val="20"/>
+          <w:szCs w:val="20"/>
+        </w:rPr>
+        <w:t>mongosh</w:t>
+      </w:r>
+      <w:proofErr w:type="spellEnd"/>
+      <w:r>
+        <w:rPr>
+          <w:rFonts w:ascii="Courier New" w:hAnsi="Courier New" w:cs="Courier New"/>
+          <w:sz w:val="20"/>
+          <w:szCs w:val="20"/>
+        </w:rPr>
+        <w:t xml:space="preserve"> --eval "var </w:t>
+      </w:r>
+      <w:proofErr w:type="spellStart"/>
+      <w:r>
+        <w:rPr>
+          <w:rFonts w:ascii="Courier New" w:hAnsi="Courier New" w:cs="Courier New"/>
+          <w:sz w:val="20"/>
+          <w:szCs w:val="20"/>
+        </w:rPr>
+        <w:t>adu</w:t>
+      </w:r>
+      <w:proofErr w:type="spellEnd"/>
+      <w:r>
+        <w:rPr>
+          <w:rFonts w:ascii="Courier New" w:hAnsi="Courier New" w:cs="Courier New"/>
+          <w:sz w:val="20"/>
+          <w:szCs w:val="20"/>
+        </w:rPr>
+        <w:t xml:space="preserve">='DBA'; var </w:t>
+      </w:r>
+      <w:proofErr w:type="spellStart"/>
+      <w:r>
+        <w:rPr>
+          <w:rFonts w:ascii="Courier New" w:hAnsi="Courier New" w:cs="Courier New"/>
+          <w:sz w:val="20"/>
+          <w:szCs w:val="20"/>
+        </w:rPr>
+        <w:t>adp</w:t>
+      </w:r>
+      <w:proofErr w:type="spellEnd"/>
+      <w:r>
+        <w:rPr>
+          <w:rFonts w:ascii="Courier New" w:hAnsi="Courier New" w:cs="Courier New"/>
+          <w:sz w:val="20"/>
+          <w:szCs w:val="20"/>
+        </w:rPr>
+        <w:t>=</w:t>
+      </w:r>
+      <w:r>
+        <w:rPr>
+          <w:rFonts w:ascii="Courier New" w:hAnsi="Courier New" w:cs="Courier New"/>
+          <w:i/>
+          <w:iCs/>
+          <w:color w:val="FF0000"/>
+          <w:sz w:val="20"/>
+          <w:szCs w:val="20"/>
+        </w:rPr>
+        <w:t>'HERE the Admin account password</w:t>
+      </w:r>
+      <w:proofErr w:type="gramStart"/>
+      <w:r>
+        <w:rPr>
+          <w:rFonts w:ascii="Courier New" w:hAnsi="Courier New" w:cs="Courier New"/>
+          <w:sz w:val="20"/>
+          <w:szCs w:val="20"/>
+        </w:rPr>
+        <w:t>';</w:t>
+      </w:r>
+      <w:proofErr w:type="spellStart"/>
+      <w:r>
+        <w:rPr>
+          <w:rFonts w:ascii="Courier New" w:hAnsi="Courier New" w:cs="Courier New"/>
+          <w:sz w:val="20"/>
+          <w:szCs w:val="20"/>
+        </w:rPr>
+        <w:t>apu</w:t>
+      </w:r>
+      <w:proofErr w:type="spellEnd"/>
+      <w:proofErr w:type="gramEnd"/>
+      <w:r>
+        <w:rPr>
+          <w:rFonts w:ascii="Courier New" w:hAnsi="Courier New" w:cs="Courier New"/>
+          <w:sz w:val="20"/>
+          <w:szCs w:val="20"/>
+        </w:rPr>
+        <w:t>='</w:t>
+      </w:r>
+      <w:proofErr w:type="spellStart"/>
+      <w:r>
+        <w:rPr>
+          <w:rFonts w:ascii="Courier New" w:hAnsi="Courier New" w:cs="Courier New"/>
+          <w:sz w:val="20"/>
+          <w:szCs w:val="20"/>
+        </w:rPr>
+        <w:t>PropelUser</w:t>
+      </w:r>
+      <w:proofErr w:type="spellEnd"/>
+      <w:r>
+        <w:rPr>
+          <w:rFonts w:ascii="Courier New" w:hAnsi="Courier New" w:cs="Courier New"/>
+          <w:sz w:val="20"/>
+          <w:szCs w:val="20"/>
+        </w:rPr>
+        <w:t>'; var app=</w:t>
+      </w:r>
+      <w:r>
+        <w:rPr>
+          <w:rFonts w:ascii="Courier New" w:hAnsi="Courier New" w:cs="Courier New"/>
+          <w:i/>
+          <w:iCs/>
+          <w:color w:val="FF0000"/>
+          <w:sz w:val="20"/>
+          <w:szCs w:val="20"/>
+        </w:rPr>
+        <w:t>'The new Propel user password</w:t>
+      </w:r>
+      <w:r>
+        <w:rPr>
+          <w:rFonts w:ascii="Courier New" w:hAnsi="Courier New" w:cs="Courier New"/>
+          <w:sz w:val="20"/>
+          <w:szCs w:val="20"/>
+        </w:rPr>
+        <w:t>';" 0000-01-create-db-and-user.js</w:t>
+      </w:r>
+    </w:p>
+    <w:p>
+      <w:r>
+        <w:t>That script is going to create the propel DB and the Propel user with the provided temporal password, (That will be changed during Proper install).</w:t>
+      </w:r>
+    </w:p>
+    <w:p>
+      <w:r>
+        <w:t>After that we need to run the script to create the propel Collections and indexes:</w:t>
+      </w:r>
+    </w:p>
+    <w:p>
+      <w:pPr>
+        <w:rPr>
+          <w:rFonts w:ascii="Courier New" w:hAnsi="Courier New" w:cs="Courier New"/>
+          <w:sz w:val="20"/>
+          <w:szCs w:val="20"/>
+        </w:rPr>
+      </w:pPr>
+      <w:proofErr w:type="spellStart"/>
+      <w:r>
+        <w:rPr>
+          <w:rFonts w:ascii="Courier New" w:hAnsi="Courier New" w:cs="Courier New"/>
+          <w:sz w:val="20"/>
+          <w:szCs w:val="20"/>
+        </w:rPr>
+        <w:t>mongosh</w:t>
+      </w:r>
+      <w:proofErr w:type="spellEnd"/>
+      <w:r>
+        <w:rPr>
+          <w:rFonts w:ascii="Courier New" w:hAnsi="Courier New" w:cs="Courier New"/>
+          <w:sz w:val="20"/>
+          <w:szCs w:val="20"/>
+        </w:rPr>
+        <w:t xml:space="preserve"> --eval "var </w:t>
+      </w:r>
+      <w:proofErr w:type="spellStart"/>
+      <w:r>
+        <w:rPr>
+          <w:rFonts w:ascii="Courier New" w:hAnsi="Courier New" w:cs="Courier New"/>
+          <w:sz w:val="20"/>
+          <w:szCs w:val="20"/>
+        </w:rPr>
+        <w:t>adu</w:t>
+      </w:r>
+      <w:proofErr w:type="spellEnd"/>
+      <w:r>
+        <w:rPr>
+          <w:rFonts w:ascii="Courier New" w:hAnsi="Courier New" w:cs="Courier New"/>
+          <w:sz w:val="20"/>
+          <w:szCs w:val="20"/>
+        </w:rPr>
+        <w:t xml:space="preserve">='DBA'; var </w:t>
+      </w:r>
+      <w:proofErr w:type="spellStart"/>
+      <w:r>
+        <w:rPr>
+          <w:rFonts w:ascii="Courier New" w:hAnsi="Courier New" w:cs="Courier New"/>
+          <w:sz w:val="20"/>
+          <w:szCs w:val="20"/>
+        </w:rPr>
+        <w:t>adp</w:t>
+      </w:r>
+      <w:proofErr w:type="spellEnd"/>
+      <w:r>
+        <w:rPr>
+          <w:rFonts w:ascii="Courier New" w:hAnsi="Courier New" w:cs="Courier New"/>
+          <w:sz w:val="20"/>
+          <w:szCs w:val="20"/>
+        </w:rPr>
+        <w:t>=</w:t>
+      </w:r>
+      <w:r>
+        <w:rPr>
+          <w:rFonts w:ascii="Courier New" w:hAnsi="Courier New" w:cs="Courier New"/>
+          <w:i/>
+          <w:iCs/>
+          <w:color w:val="FF0000"/>
+          <w:sz w:val="20"/>
+          <w:szCs w:val="20"/>
+        </w:rPr>
+        <w:t>'HERE the Admin account password</w:t>
+      </w:r>
+      <w:proofErr w:type="gramStart"/>
+      <w:r>
+        <w:rPr>
+          <w:rFonts w:ascii="Courier New" w:hAnsi="Courier New" w:cs="Courier New"/>
+          <w:sz w:val="20"/>
+          <w:szCs w:val="20"/>
+        </w:rPr>
+        <w:t>';</w:t>
+      </w:r>
+      <w:proofErr w:type="spellStart"/>
+      <w:r>
+        <w:rPr>
+          <w:rFonts w:ascii="Courier New" w:hAnsi="Courier New" w:cs="Courier New"/>
+          <w:sz w:val="20"/>
+          <w:szCs w:val="20"/>
+        </w:rPr>
+        <w:t>apu</w:t>
+      </w:r>
+      <w:proofErr w:type="spellEnd"/>
+      <w:proofErr w:type="gramEnd"/>
+      <w:r>
+        <w:rPr>
+          <w:rFonts w:ascii="Courier New" w:hAnsi="Courier New" w:cs="Courier New"/>
+          <w:sz w:val="20"/>
+          <w:szCs w:val="20"/>
+        </w:rPr>
+        <w:t>='</w:t>
+      </w:r>
+      <w:proofErr w:type="spellStart"/>
+      <w:r>
+        <w:rPr>
+          <w:rFonts w:ascii="Courier New" w:hAnsi="Courier New" w:cs="Courier New"/>
+          <w:sz w:val="20"/>
+          <w:szCs w:val="20"/>
+        </w:rPr>
+        <w:t>PropelUser</w:t>
+      </w:r>
+      <w:proofErr w:type="spellEnd"/>
+      <w:r>
+        <w:rPr>
+          <w:rFonts w:ascii="Courier New" w:hAnsi="Courier New" w:cs="Courier New"/>
+          <w:sz w:val="20"/>
+          <w:szCs w:val="20"/>
+        </w:rPr>
+        <w:t>'; var app=</w:t>
+      </w:r>
+      <w:r>
+        <w:rPr>
+          <w:rFonts w:ascii="Courier New" w:hAnsi="Courier New" w:cs="Courier New"/>
+          <w:i/>
+          <w:iCs/>
+          <w:color w:val="FF0000"/>
+          <w:sz w:val="20"/>
+          <w:szCs w:val="20"/>
+        </w:rPr>
+        <w:t>'The new Propel user password</w:t>
+      </w:r>
+      <w:r>
+        <w:rPr>
+          <w:rFonts w:ascii="Courier New" w:hAnsi="Courier New" w:cs="Courier New"/>
+          <w:sz w:val="20"/>
+          <w:szCs w:val="20"/>
+        </w:rPr>
+        <w:t xml:space="preserve">';" </w:t>
+      </w:r>
+      <w:r>
+        <w:rPr>
+          <w:rFonts w:ascii="Courier New" w:hAnsi="Courier New" w:cs="Courier New"/>
+          <w:sz w:val="20"/>
+          <w:szCs w:val="20"/>
+        </w:rPr>
+        <w:t>0000-02-db-script.js</w:t>
+      </w:r>
+    </w:p>
+    <w:p>
+      <w:r>
+        <w:rPr>
+          <w:highlight w:val="yellow"/>
+        </w:rPr>
+        <w:t xml:space="preserve">Import to the database the </w:t>
+      </w:r>
+      <w:r>
+        <w:rPr>
+          <w:highlight w:val="yellow"/>
+        </w:rPr>
+        <w:t>production data</w:t>
+      </w:r>
+      <w:r>
+        <w:t xml:space="preserve"> we exported at the beginning of this section.</w:t>
+      </w:r>
+    </w:p>
+    <w:p/>
+    <w:p>
+      <w:pPr>
+        <w:pStyle w:val="Heading3"/>
+      </w:pPr>
+      <w:r>
+        <w:t>Propel migration details:</w:t>
+      </w:r>
+    </w:p>
+    <w:p/>
+    <w:p>
       <w:r>
         <w:t xml:space="preserve"> </w:t>
       </w:r>
       <w:r>
-        <w:t xml:space="preserve">Propel </w:t>
-      </w:r>
-      <w:r>
-        <w:t>v2.1.</w:t>
-      </w:r>
-    </w:p>
-    <w:p>
-      <w:r>
-        <w:t xml:space="preserve"> - Full regression test.</w:t>
-      </w:r>
-    </w:p>
-    <w:p/>
-    <w:p>
-      <w:r>
-        <w:t>**Production Cutover**</w:t>
+        <w:rPr>
+          <w:highlight w:val="yellow"/>
+        </w:rPr>
+        <w:t>- Deploy Node.js v14.20.0</w:t>
+      </w:r>
+    </w:p>
+    <w:p>
+      <w:r>
+        <w:rPr>
+          <w:highlight w:val="yellow"/>
+        </w:rPr>
+        <w:t>- Install Propel v2.1.</w:t>
       </w:r>
     </w:p>
     <w:p/>
@@ -816,6 +1518,56 @@
     </w:sectPr>
   </w:body>
 </w:document>
+</file>
+
+<file path=word/endnotes.xml><?xml version="1.0" encoding="utf-8"?>
+<w:endnotes xmlns:wpc="http://schemas.microsoft.com/office/word/2010/wordprocessingCanvas" xmlns:cx="http://schemas.microsoft.com/office/drawing/2014/chartex" xmlns:cx1="http://schemas.microsoft.com/office/drawing/2015/9/8/chartex" xmlns:cx2="http://schemas.microsoft.com/office/drawing/2015/10/21/chartex" xmlns:cx3="http://schemas.microsoft.com/office/drawing/2016/5/9/chartex" xmlns:cx4="http://schemas.microsoft.com/office/drawing/2016/5/10/chartex" xmlns:cx5="http://schemas.microsoft.com/office/drawing/2016/5/11/chartex" xmlns:cx6="http://schemas.microsoft.com/office/drawing/2016/5/12/chartex" xmlns:cx7="http://schemas.microsoft.com/office/drawing/2016/5/13/chartex" xmlns:cx8="http://schemas.microsoft.com/office/drawing/2016/5/14/chartex" xmlns:mc="http://schemas.openxmlformats.org/markup-compatibility/2006" xmlns:aink="http://schemas.microsoft.com/office/drawing/2016/ink" xmlns:am3d="http://schemas.microsoft.com/office/drawing/2017/model3d" xmlns:o="urn:schemas-microsoft-com:office:office" xmlns:oel="http://schemas.microsoft.com/office/2019/extlst" xmlns:r="http://schemas.openxmlformats.org/officeDocument/2006/relationships" xmlns:m="http://schemas.openxmlformats.org/officeDocument/2006/math" xmlns:v="urn:schemas-microsoft-com:vml" xmlns:wp14="http://schemas.microsoft.com/office/word/2010/wordprocessingDrawing" xmlns:wp="http://schemas.openxmlformats.org/drawingml/2006/wordprocessingDrawing" xmlns:w10="urn:schemas-microsoft-com:office:word" xmlns:w="http://schemas.openxmlformats.org/wordprocessingml/2006/main" xmlns:w14="http://schemas.microsoft.com/office/word/2010/wordml" xmlns:w15="http://schemas.microsoft.com/office/word/2012/wordml" xmlns:w16cex="http://schemas.microsoft.com/office/word/2018/wordml/cex" xmlns:w16cid="http://schemas.microsoft.com/office/word/2016/wordml/cid" xmlns:w16="http://schemas.microsoft.com/office/word/2018/wordml" xmlns:w16sdtdh="http://schemas.microsoft.com/office/word/2020/wordml/sdtdatahash" xmlns:w16se="http://schemas.microsoft.com/office/word/2015/wordml/symex" xmlns:wpg="http://schemas.microsoft.com/office/word/2010/wordprocessingGroup" xmlns:wpi="http://schemas.microsoft.com/office/word/2010/wordprocessingInk" xmlns:wne="http://schemas.microsoft.com/office/word/2006/wordml" xmlns:wps="http://schemas.microsoft.com/office/word/2010/wordprocessingShape" mc:Ignorable="w14 w15 w16se w16cid w16 w16cex w16sdtdh wp14">
+  <w:endnote w:type="separator" w:id="-1">
+    <w:p>
+      <w:pPr>
+        <w:spacing w:after="0" w:line="240" w:lineRule="auto"/>
+      </w:pPr>
+      <w:r>
+        <w:separator/>
+      </w:r>
+    </w:p>
+  </w:endnote>
+  <w:endnote w:type="continuationSeparator" w:id="0">
+    <w:p>
+      <w:pPr>
+        <w:spacing w:after="0" w:line="240" w:lineRule="auto"/>
+      </w:pPr>
+      <w:r>
+        <w:continuationSeparator/>
+      </w:r>
+    </w:p>
+  </w:endnote>
+</w:endnotes>
+</file>
+
+<file path=word/footnotes.xml><?xml version="1.0" encoding="utf-8"?>
+<w:footnotes xmlns:wpc="http://schemas.microsoft.com/office/word/2010/wordprocessingCanvas" xmlns:cx="http://schemas.microsoft.com/office/drawing/2014/chartex" xmlns:cx1="http://schemas.microsoft.com/office/drawing/2015/9/8/chartex" xmlns:cx2="http://schemas.microsoft.com/office/drawing/2015/10/21/chartex" xmlns:cx3="http://schemas.microsoft.com/office/drawing/2016/5/9/chartex" xmlns:cx4="http://schemas.microsoft.com/office/drawing/2016/5/10/chartex" xmlns:cx5="http://schemas.microsoft.com/office/drawing/2016/5/11/chartex" xmlns:cx6="http://schemas.microsoft.com/office/drawing/2016/5/12/chartex" xmlns:cx7="http://schemas.microsoft.com/office/drawing/2016/5/13/chartex" xmlns:cx8="http://schemas.microsoft.com/office/drawing/2016/5/14/chartex" xmlns:mc="http://schemas.openxmlformats.org/markup-compatibility/2006" xmlns:aink="http://schemas.microsoft.com/office/drawing/2016/ink" xmlns:am3d="http://schemas.microsoft.com/office/drawing/2017/model3d" xmlns:o="urn:schemas-microsoft-com:office:office" xmlns:oel="http://schemas.microsoft.com/office/2019/extlst" xmlns:r="http://schemas.openxmlformats.org/officeDocument/2006/relationships" xmlns:m="http://schemas.openxmlformats.org/officeDocument/2006/math" xmlns:v="urn:schemas-microsoft-com:vml" xmlns:wp14="http://schemas.microsoft.com/office/word/2010/wordprocessingDrawing" xmlns:wp="http://schemas.openxmlformats.org/drawingml/2006/wordprocessingDrawing" xmlns:w10="urn:schemas-microsoft-com:office:word" xmlns:w="http://schemas.openxmlformats.org/wordprocessingml/2006/main" xmlns:w14="http://schemas.microsoft.com/office/word/2010/wordml" xmlns:w15="http://schemas.microsoft.com/office/word/2012/wordml" xmlns:w16cex="http://schemas.microsoft.com/office/word/2018/wordml/cex" xmlns:w16cid="http://schemas.microsoft.com/office/word/2016/wordml/cid" xmlns:w16="http://schemas.microsoft.com/office/word/2018/wordml" xmlns:w16sdtdh="http://schemas.microsoft.com/office/word/2020/wordml/sdtdatahash" xmlns:w16se="http://schemas.microsoft.com/office/word/2015/wordml/symex" xmlns:wpg="http://schemas.microsoft.com/office/word/2010/wordprocessingGroup" xmlns:wpi="http://schemas.microsoft.com/office/word/2010/wordprocessingInk" xmlns:wne="http://schemas.microsoft.com/office/word/2006/wordml" xmlns:wps="http://schemas.microsoft.com/office/word/2010/wordprocessingShape" mc:Ignorable="w14 w15 w16se w16cid w16 w16cex w16sdtdh wp14">
+  <w:footnote w:type="separator" w:id="-1">
+    <w:p>
+      <w:pPr>
+        <w:spacing w:after="0" w:line="240" w:lineRule="auto"/>
+      </w:pPr>
+      <w:r>
+        <w:separator/>
+      </w:r>
+    </w:p>
+  </w:footnote>
+  <w:footnote w:type="continuationSeparator" w:id="0">
+    <w:p>
+      <w:pPr>
+        <w:spacing w:after="0" w:line="240" w:lineRule="auto"/>
+      </w:pPr>
+      <w:r>
+        <w:continuationSeparator/>
+      </w:r>
+    </w:p>
+  </w:footnote>
+</w:footnotes>
 </file>
 
 <file path=word/numbering.xml><?xml version="1.0" encoding="utf-8"?>
@@ -1513,6 +2265,50 @@
       <w:contextualSpacing/>
     </w:pPr>
   </w:style>
+  <w:style w:type="paragraph" w:styleId="Header">
+    <w:name w:val="header"/>
+    <w:basedOn w:val="Normal"/>
+    <w:link w:val="HeaderChar"/>
+    <w:uiPriority w:val="99"/>
+    <w:unhideWhenUsed/>
+    <w:rsid w:val="00F70318"/>
+    <w:pPr>
+      <w:tabs>
+        <w:tab w:val="center" w:pos="4680"/>
+        <w:tab w:val="right" w:pos="9360"/>
+      </w:tabs>
+      <w:spacing w:after="0" w:line="240" w:lineRule="auto"/>
+    </w:pPr>
+  </w:style>
+  <w:style w:type="character" w:customStyle="1" w:styleId="HeaderChar">
+    <w:name w:val="Header Char"/>
+    <w:basedOn w:val="DefaultParagraphFont"/>
+    <w:link w:val="Header"/>
+    <w:uiPriority w:val="99"/>
+    <w:rsid w:val="00F70318"/>
+  </w:style>
+  <w:style w:type="paragraph" w:styleId="Footer">
+    <w:name w:val="footer"/>
+    <w:basedOn w:val="Normal"/>
+    <w:link w:val="FooterChar"/>
+    <w:uiPriority w:val="99"/>
+    <w:unhideWhenUsed/>
+    <w:rsid w:val="00F70318"/>
+    <w:pPr>
+      <w:tabs>
+        <w:tab w:val="center" w:pos="4680"/>
+        <w:tab w:val="right" w:pos="9360"/>
+      </w:tabs>
+      <w:spacing w:after="0" w:line="240" w:lineRule="auto"/>
+    </w:pPr>
+  </w:style>
+  <w:style w:type="character" w:customStyle="1" w:styleId="FooterChar">
+    <w:name w:val="Footer Char"/>
+    <w:basedOn w:val="DefaultParagraphFont"/>
+    <w:link w:val="Footer"/>
+    <w:uiPriority w:val="99"/>
+    <w:rsid w:val="00F70318"/>
+  </w:style>
 </w:styles>
 </file>
 

</xml_diff>